<commit_message>
edit Kali Linux report document
</commit_message>
<xml_diff>
--- a/Week 4-5/KALI_LINUX.docx
+++ b/Week 4-5/KALI_LINUX.docx
@@ -43,39 +43,7 @@
           <w:sz w:val="28"/>
           <w:szCs w:val="28"/>
         </w:rPr>
-        <w:t xml:space="preserve">~Week </w:t>
-      </w:r>
-      <w:r>
-        <w:rPr>
-          <w:rFonts w:ascii="Times New Roman" w:hAnsi="Times New Roman" w:cs="Times New Roman"/>
-          <w:sz w:val="28"/>
-          <w:szCs w:val="28"/>
-        </w:rPr>
-        <w:t>4</w:t>
-      </w:r>
-      <w:r>
-        <w:rPr>
-          <w:rFonts w:ascii="Times New Roman" w:hAnsi="Times New Roman" w:cs="Times New Roman"/>
-          <w:sz w:val="28"/>
-          <w:szCs w:val="28"/>
-        </w:rPr>
-        <w:t>-</w:t>
-      </w:r>
-      <w:r>
-        <w:rPr>
-          <w:rFonts w:ascii="Times New Roman" w:hAnsi="Times New Roman" w:cs="Times New Roman"/>
-          <w:sz w:val="28"/>
-          <w:szCs w:val="28"/>
-        </w:rPr>
-        <w:t>5</w:t>
-      </w:r>
-      <w:r>
-        <w:rPr>
-          <w:rFonts w:ascii="Times New Roman" w:hAnsi="Times New Roman" w:cs="Times New Roman"/>
-          <w:sz w:val="28"/>
-          <w:szCs w:val="28"/>
-        </w:rPr>
-        <w:t>~</w:t>
+        <w:t>~Week 4-5~</w:t>
       </w:r>
     </w:p>
     <w:p>
@@ -561,10 +529,6 @@
     <w:p>
       <w:pPr>
         <w:pStyle w:val="ListParagraph"/>
-        <w:numPr>
-          <w:ilvl w:val="0"/>
-          <w:numId w:val="7"/>
-        </w:numPr>
         <w:spacing w:line="360" w:lineRule="auto"/>
         <w:rPr>
           <w:rFonts w:ascii="Times New Roman" w:hAnsi="Times New Roman" w:cs="Times New Roman"/>
@@ -1145,21 +1109,23 @@
           </wp:anchor>
         </w:drawing>
       </w:r>
-      <w:r>
-        <w:rPr>
-          <w:rFonts w:ascii="Times New Roman" w:hAnsi="Times New Roman" w:cs="Times New Roman"/>
-          <w:b/>
-          <w:bCs/>
-        </w:rPr>
-        <w:t>metasploit Framework</w:t>
-      </w:r>
-      <w:r>
-        <w:rPr>
-          <w:rFonts w:ascii="Times New Roman" w:hAnsi="Times New Roman" w:cs="Times New Roman"/>
-          <w:b/>
-          <w:bCs/>
-        </w:rPr>
-        <w:t>:</w:t>
+      <w:proofErr w:type="spellStart"/>
+      <w:r>
+        <w:rPr>
+          <w:rFonts w:ascii="Times New Roman" w:hAnsi="Times New Roman" w:cs="Times New Roman"/>
+          <w:b/>
+          <w:bCs/>
+        </w:rPr>
+        <w:t>metasploit</w:t>
+      </w:r>
+      <w:proofErr w:type="spellEnd"/>
+      <w:r>
+        <w:rPr>
+          <w:rFonts w:ascii="Times New Roman" w:hAnsi="Times New Roman" w:cs="Times New Roman"/>
+          <w:b/>
+          <w:bCs/>
+        </w:rPr>
+        <w:t xml:space="preserve"> Framework:</w:t>
       </w:r>
       <w:r>
         <w:t xml:space="preserve"> </w:t>
@@ -1168,25 +1134,7 @@
         <w:rPr>
           <w:rFonts w:ascii="Times New Roman" w:hAnsi="Times New Roman" w:cs="Times New Roman"/>
         </w:rPr>
-        <w:t xml:space="preserve">Metasploit is an open-source tool that was designed by Rapid7 technologies. It is one of the world’s most used penetration testing frameworks. It comes packed with a lot of exploits to exploit the vulnerabilities over a network or operating systems. Metasploit generally works over a local </w:t>
-      </w:r>
-      <w:r>
-        <w:rPr>
-          <w:rFonts w:ascii="Times New Roman" w:hAnsi="Times New Roman" w:cs="Times New Roman"/>
-        </w:rPr>
-        <w:t>network,</w:t>
-      </w:r>
-      <w:r>
-        <w:rPr>
-          <w:rFonts w:ascii="Times New Roman" w:hAnsi="Times New Roman" w:cs="Times New Roman"/>
-        </w:rPr>
-        <w:t xml:space="preserve"> but we can use Metasploit for hosts over the internet using “port </w:t>
-      </w:r>
-      <w:r>
-        <w:rPr>
-          <w:rFonts w:ascii="Times New Roman" w:hAnsi="Times New Roman" w:cs="Times New Roman"/>
-        </w:rPr>
-        <w:t>forwarding “</w:t>
+        <w:t>Metasploit is an open-source tool that was designed by Rapid7 technologies. It is one of the world’s most used penetration testing frameworks. It comes packed with a lot of exploits to exploit the vulnerabilities over a network or operating systems. Metasploit generally works over a local network, but we can use Metasploit for hosts over the internet using “port forwarding “</w:t>
       </w:r>
     </w:p>
     <w:p>
@@ -1324,13 +1272,41 @@
         <w:rPr>
           <w:rFonts w:ascii="Times New Roman" w:hAnsi="Times New Roman" w:cs="Times New Roman"/>
         </w:rPr>
-        <w:t>is all in one forensic utility for fast data recovery and hash filtering. This tool carves deleted files and media from unallocated space using PhotoRec. It can also extract EXIF extension multimedia. Autopsy scans for compromise indicator using STIX library. It is available in the command line as well as GUI interface.</w:t>
-      </w:r>
-      <w:r>
-        <w:rPr>
-          <w:rFonts w:ascii="Times New Roman" w:hAnsi="Times New Roman" w:cs="Times New Roman"/>
-        </w:rPr>
-        <w:t>(I have not tried it.)</w:t>
+        <w:t xml:space="preserve">is all in one forensic utility for fast data recovery and hash filtering. This tool carves deleted files and media from unallocated space using </w:t>
+      </w:r>
+      <w:proofErr w:type="spellStart"/>
+      <w:r>
+        <w:rPr>
+          <w:rFonts w:ascii="Times New Roman" w:hAnsi="Times New Roman" w:cs="Times New Roman"/>
+        </w:rPr>
+        <w:t>PhotoRec</w:t>
+      </w:r>
+      <w:proofErr w:type="spellEnd"/>
+      <w:r>
+        <w:rPr>
+          <w:rFonts w:ascii="Times New Roman" w:hAnsi="Times New Roman" w:cs="Times New Roman"/>
+        </w:rPr>
+        <w:t xml:space="preserve">. It can also extract EXIF extension multimedia. Autopsy scans for compromise indicator using STIX library. It is available in the command line as well as GUI </w:t>
+      </w:r>
+      <w:proofErr w:type="gramStart"/>
+      <w:r>
+        <w:rPr>
+          <w:rFonts w:ascii="Times New Roman" w:hAnsi="Times New Roman" w:cs="Times New Roman"/>
+        </w:rPr>
+        <w:t>interface.</w:t>
+      </w:r>
+      <w:r>
+        <w:rPr>
+          <w:rFonts w:ascii="Times New Roman" w:hAnsi="Times New Roman" w:cs="Times New Roman"/>
+        </w:rPr>
+        <w:t>(</w:t>
+      </w:r>
+      <w:proofErr w:type="gramEnd"/>
+      <w:r>
+        <w:rPr>
+          <w:rFonts w:ascii="Times New Roman" w:hAnsi="Times New Roman" w:cs="Times New Roman"/>
+        </w:rPr>
+        <w:t>I have not tried it.)</w:t>
       </w:r>
     </w:p>
     <w:p>
@@ -1411,19 +1387,7 @@
         <w:rPr>
           <w:rFonts w:ascii="Times New Roman" w:hAnsi="Times New Roman" w:cs="Times New Roman"/>
         </w:rPr>
-        <w:t xml:space="preserve">Whether or not Kali Linux is the right operating system for a particular individual or organization will depend on their specific needs and goals. It is important to carefully evaluate the benefits and limitations of any operating system before </w:t>
-      </w:r>
-      <w:r>
-        <w:rPr>
-          <w:rFonts w:ascii="Times New Roman" w:hAnsi="Times New Roman" w:cs="Times New Roman"/>
-        </w:rPr>
-        <w:t>deciding</w:t>
-      </w:r>
-      <w:r>
-        <w:rPr>
-          <w:rFonts w:ascii="Times New Roman" w:hAnsi="Times New Roman" w:cs="Times New Roman"/>
-        </w:rPr>
-        <w:t xml:space="preserve"> to use it.</w:t>
+        <w:t>Whether or not Kali Linux is the right operating system for a particular individual or organization will depend on their specific needs and goals. It is important to carefully evaluate the benefits and limitations of any operating system before deciding to use it.</w:t>
       </w:r>
     </w:p>
     <w:p>
@@ -1530,31 +1494,7 @@
         <w:rPr>
           <w:rFonts w:ascii="Times New Roman" w:hAnsi="Times New Roman" w:cs="Times New Roman"/>
         </w:rPr>
-        <w:t xml:space="preserve">fter installation is successful, GRUB is installed to MBR, but when I rebooted the system there was no grub splash screen; just a text based booting menu. After Kali </w:t>
-      </w:r>
-      <w:r>
-        <w:rPr>
-          <w:rFonts w:ascii="Times New Roman" w:hAnsi="Times New Roman" w:cs="Times New Roman"/>
-        </w:rPr>
-        <w:t>booted</w:t>
-      </w:r>
-      <w:r>
-        <w:rPr>
-          <w:rFonts w:ascii="Times New Roman" w:hAnsi="Times New Roman" w:cs="Times New Roman"/>
-        </w:rPr>
-        <w:t xml:space="preserve"> up, there was no GUI; but only a </w:t>
-      </w:r>
-      <w:r>
-        <w:rPr>
-          <w:rFonts w:ascii="Times New Roman" w:hAnsi="Times New Roman" w:cs="Times New Roman"/>
-        </w:rPr>
-        <w:t>text-based</w:t>
-      </w:r>
-      <w:r>
-        <w:rPr>
-          <w:rFonts w:ascii="Times New Roman" w:hAnsi="Times New Roman" w:cs="Times New Roman"/>
-        </w:rPr>
-        <w:t xml:space="preserve"> login option.</w:t>
+        <w:t>fter installation is successful, GRUB is installed to MBR, but when I rebooted the system there was no grub splash screen; just a text based booting menu. After Kali booted up, there was no GUI; but only a text-based login option.</w:t>
       </w:r>
     </w:p>
     <w:p>
@@ -1572,17 +1512,7 @@
           <w:sz w:val="24"/>
           <w:szCs w:val="24"/>
         </w:rPr>
-        <w:t>Reason for the Problem</w:t>
-      </w:r>
-      <w:r>
-        <w:rPr>
-          <w:rFonts w:ascii="Times New Roman" w:hAnsi="Times New Roman" w:cs="Times New Roman"/>
-          <w:b/>
-          <w:bCs/>
-          <w:sz w:val="24"/>
-          <w:szCs w:val="24"/>
-        </w:rPr>
-        <w:t xml:space="preserve">: </w:t>
+        <w:t xml:space="preserve">Reason for the Problem: </w:t>
       </w:r>
       <w:r>
         <w:t xml:space="preserve"> </w:t>
@@ -1591,55 +1521,7 @@
         <w:rPr>
           <w:rFonts w:ascii="Times New Roman" w:hAnsi="Times New Roman" w:cs="Times New Roman"/>
         </w:rPr>
-        <w:t xml:space="preserve">By spending some </w:t>
-      </w:r>
-      <w:r>
-        <w:rPr>
-          <w:rFonts w:ascii="Times New Roman" w:hAnsi="Times New Roman" w:cs="Times New Roman"/>
-        </w:rPr>
-        <w:t>time</w:t>
-      </w:r>
-      <w:r>
-        <w:rPr>
-          <w:rFonts w:ascii="Times New Roman" w:hAnsi="Times New Roman" w:cs="Times New Roman"/>
-        </w:rPr>
-        <w:t xml:space="preserve"> googling it, I found that there is bug in 2020.1 installer ISO and about 140+ packages are missing in offline installer. Also, there are a few packages that are missing in APT package manager. To install Kali Linux with default options (XFCE DE), </w:t>
-      </w:r>
-      <w:r>
-        <w:rPr>
-          <w:rFonts w:ascii="Times New Roman" w:hAnsi="Times New Roman" w:cs="Times New Roman"/>
-        </w:rPr>
-        <w:t>the installer</w:t>
-      </w:r>
-      <w:r>
-        <w:rPr>
-          <w:rFonts w:ascii="Times New Roman" w:hAnsi="Times New Roman" w:cs="Times New Roman"/>
-        </w:rPr>
-        <w:t xml:space="preserve"> needs </w:t>
-      </w:r>
-      <w:r>
-        <w:rPr>
-          <w:rFonts w:ascii="Times New Roman" w:hAnsi="Times New Roman" w:cs="Times New Roman"/>
-        </w:rPr>
-        <w:t>an Internet</w:t>
-      </w:r>
-      <w:r>
-        <w:rPr>
-          <w:rFonts w:ascii="Times New Roman" w:hAnsi="Times New Roman" w:cs="Times New Roman"/>
-        </w:rPr>
-        <w:t xml:space="preserve"> connection to download missing packages from Kali repository. If you try to install Kali Linux offline, you will end up with text mode </w:t>
-      </w:r>
-      <w:r>
-        <w:rPr>
-          <w:rFonts w:ascii="Times New Roman" w:hAnsi="Times New Roman" w:cs="Times New Roman"/>
-        </w:rPr>
-        <w:t>installation</w:t>
-      </w:r>
-      <w:r>
-        <w:rPr>
-          <w:rFonts w:ascii="Times New Roman" w:hAnsi="Times New Roman" w:cs="Times New Roman"/>
-        </w:rPr>
-        <w:t>.</w:t>
+        <w:t>By spending some time googling it, I found that there is bug in 2020.1 installer ISO and about 140+ packages are missing in offline installer. Also, there are a few packages that are missing in APT package manager. To install Kali Linux with default options (XFCE DE), the installer needs an Internet connection to download missing packages from Kali repository. If you try to install Kali Linux offline, you will end up with text mode installation.</w:t>
       </w:r>
     </w:p>
     <w:p>

</xml_diff>